<commit_message>
Updated with more tests
</commit_message>
<xml_diff>
--- a/Docs/ReportReviewGuide.docx
+++ b/Docs/ReportReviewGuide.docx
@@ -2,9 +2,19 @@
 <file path=word/document.xml><?xml version="1.0" encoding="utf-8"?>
 <w:document xmlns:wpc="http://schemas.microsoft.com/office/word/2010/wordprocessingCanvas" xmlns:cx="http://schemas.microsoft.com/office/drawing/2014/chartex" xmlns:cx1="http://schemas.microsoft.com/office/drawing/2015/9/8/chartex" xmlns:cx2="http://schemas.microsoft.com/office/drawing/2015/10/21/chartex" xmlns:mc="http://schemas.openxmlformats.org/markup-compatibility/2006" xmlns:o="urn:schemas-microsoft-com:office:office" xmlns:r="http://schemas.openxmlformats.org/officeDocument/2006/relationships" xmlns:m="http://schemas.openxmlformats.org/officeDocument/2006/math" xmlns:v="urn:schemas-microsoft-com:vml" xmlns:wp14="http://schemas.microsoft.com/office/word/2010/wordprocessingDrawing" xmlns:wp="http://schemas.openxmlformats.org/drawingml/2006/wordprocessingDrawing" xmlns:w10="urn:schemas-microsoft-com:office:word" xmlns:w="http://schemas.openxmlformats.org/wordprocessingml/2006/main" xmlns:w14="http://schemas.microsoft.com/office/word/2010/wordml" xmlns:w15="http://schemas.microsoft.com/office/word/2012/wordml" xmlns:w16se="http://schemas.microsoft.com/office/word/2015/wordml/symex" xmlns:wpg="http://schemas.microsoft.com/office/word/2010/wordprocessingGroup" xmlns:wpi="http://schemas.microsoft.com/office/word/2010/wordprocessingInk" xmlns:wne="http://schemas.microsoft.com/office/word/2006/wordml" xmlns:wps="http://schemas.microsoft.com/office/word/2010/wordprocessingShape" mc:Ignorable="w14 w15 w16se wp14">
   <w:body>
-    <w:p/>
+    <w:p>
+      <w:bookmarkStart w:id="0" w:name="_GoBack"/>
+      <w:bookmarkEnd w:id="0"/>
+    </w:p>
     <w:sdt>
       <w:sdtPr>
+        <w:rPr>
+          <w:rFonts w:asciiTheme="minorHAnsi" w:eastAsiaTheme="minorHAnsi" w:hAnsiTheme="minorHAnsi" w:cstheme="minorBidi"/>
+          <w:color w:val="auto"/>
+          <w:sz w:val="22"/>
+          <w:szCs w:val="22"/>
+          <w:lang w:val="en-GB"/>
+        </w:rPr>
         <w:id w:val="-340091534"/>
         <w:docPartObj>
           <w:docPartGallery w:val="Table of Contents"/>
@@ -13,14 +23,9 @@
       </w:sdtPr>
       <w:sdtEndPr>
         <w:rPr>
-          <w:rFonts w:asciiTheme="minorHAnsi" w:eastAsiaTheme="minorHAnsi" w:hAnsiTheme="minorHAnsi" w:cstheme="minorBidi"/>
           <w:b/>
           <w:bCs/>
           <w:noProof/>
-          <w:color w:val="auto"/>
-          <w:sz w:val="22"/>
-          <w:szCs w:val="22"/>
-          <w:lang w:val="en-GB"/>
         </w:rPr>
       </w:sdtEndPr>
       <w:sdtContent>
@@ -53,7 +58,7 @@
           <w:r>
             <w:fldChar w:fldCharType="separate"/>
           </w:r>
-          <w:hyperlink w:anchor="_Toc457383331" w:history="1">
+          <w:hyperlink w:anchor="_Toc458504768" w:history="1">
             <w:r>
               <w:rPr>
                 <w:rStyle w:val="Hyperlink"/>
@@ -80,7 +85,7 @@
                 <w:noProof/>
                 <w:webHidden/>
               </w:rPr>
-              <w:instrText xml:space="preserve"> PAGEREF _Toc457383331 \h </w:instrText>
+              <w:instrText xml:space="preserve"> PAGEREF _Toc458504768 \h </w:instrText>
             </w:r>
             <w:r>
               <w:rPr>
@@ -123,7 +128,7 @@
               <w:lang w:eastAsia="en-GB"/>
             </w:rPr>
           </w:pPr>
-          <w:hyperlink w:anchor="_Toc457383332" w:history="1">
+          <w:hyperlink w:anchor="_Toc458504769" w:history="1">
             <w:r>
               <w:rPr>
                 <w:rStyle w:val="Hyperlink"/>
@@ -150,7 +155,7 @@
                 <w:noProof/>
                 <w:webHidden/>
               </w:rPr>
-              <w:instrText xml:space="preserve"> PAGEREF _Toc457383332 \h </w:instrText>
+              <w:instrText xml:space="preserve"> PAGEREF _Toc458504769 \h </w:instrText>
             </w:r>
             <w:r>
               <w:rPr>
@@ -193,7 +198,7 @@
               <w:lang w:eastAsia="en-GB"/>
             </w:rPr>
           </w:pPr>
-          <w:hyperlink w:anchor="_Toc457383333" w:history="1">
+          <w:hyperlink w:anchor="_Toc458504770" w:history="1">
             <w:r>
               <w:rPr>
                 <w:rStyle w:val="Hyperlink"/>
@@ -220,7 +225,7 @@
                 <w:noProof/>
                 <w:webHidden/>
               </w:rPr>
-              <w:instrText xml:space="preserve"> PAGEREF _Toc457383333 \h </w:instrText>
+              <w:instrText xml:space="preserve"> PAGEREF _Toc458504770 \h </w:instrText>
             </w:r>
             <w:r>
               <w:rPr>
@@ -263,7 +268,7 @@
               <w:lang w:eastAsia="en-GB"/>
             </w:rPr>
           </w:pPr>
-          <w:hyperlink w:anchor="_Toc457383334" w:history="1">
+          <w:hyperlink w:anchor="_Toc458504771" w:history="1">
             <w:r>
               <w:rPr>
                 <w:rStyle w:val="Hyperlink"/>
@@ -290,7 +295,7 @@
                 <w:noProof/>
                 <w:webHidden/>
               </w:rPr>
-              <w:instrText xml:space="preserve"> PAGEREF _Toc457383334 \h </w:instrText>
+              <w:instrText xml:space="preserve"> PAGEREF _Toc458504771 \h </w:instrText>
             </w:r>
             <w:r>
               <w:rPr>
@@ -333,7 +338,7 @@
               <w:lang w:eastAsia="en-GB"/>
             </w:rPr>
           </w:pPr>
-          <w:hyperlink w:anchor="_Toc457383335" w:history="1">
+          <w:hyperlink w:anchor="_Toc458504772" w:history="1">
             <w:r>
               <w:rPr>
                 <w:rStyle w:val="Hyperlink"/>
@@ -360,7 +365,7 @@
                 <w:noProof/>
                 <w:webHidden/>
               </w:rPr>
-              <w:instrText xml:space="preserve"> PAGEREF _Toc457383335 \h </w:instrText>
+              <w:instrText xml:space="preserve"> PAGEREF _Toc458504772 \h </w:instrText>
             </w:r>
             <w:r>
               <w:rPr>
@@ -403,7 +408,7 @@
               <w:lang w:eastAsia="en-GB"/>
             </w:rPr>
           </w:pPr>
-          <w:hyperlink w:anchor="_Toc457383336" w:history="1">
+          <w:hyperlink w:anchor="_Toc458504773" w:history="1">
             <w:r>
               <w:rPr>
                 <w:rStyle w:val="Hyperlink"/>
@@ -430,7 +435,7 @@
                 <w:noProof/>
                 <w:webHidden/>
               </w:rPr>
-              <w:instrText xml:space="preserve"> PAGEREF _Toc457383336 \h </w:instrText>
+              <w:instrText xml:space="preserve"> PAGEREF _Toc458504773 \h </w:instrText>
             </w:r>
             <w:r>
               <w:rPr>
@@ -473,7 +478,7 @@
               <w:lang w:eastAsia="en-GB"/>
             </w:rPr>
           </w:pPr>
-          <w:hyperlink w:anchor="_Toc457383337" w:history="1">
+          <w:hyperlink w:anchor="_Toc458504774" w:history="1">
             <w:r>
               <w:rPr>
                 <w:rStyle w:val="Hyperlink"/>
@@ -500,7 +505,7 @@
                 <w:noProof/>
                 <w:webHidden/>
               </w:rPr>
-              <w:instrText xml:space="preserve"> PAGEREF _Toc457383337 \h </w:instrText>
+              <w:instrText xml:space="preserve"> PAGEREF _Toc458504774 \h </w:instrText>
             </w:r>
             <w:r>
               <w:rPr>
@@ -543,7 +548,7 @@
               <w:lang w:eastAsia="en-GB"/>
             </w:rPr>
           </w:pPr>
-          <w:hyperlink w:anchor="_Toc457383338" w:history="1">
+          <w:hyperlink w:anchor="_Toc458504775" w:history="1">
             <w:r>
               <w:rPr>
                 <w:rStyle w:val="Hyperlink"/>
@@ -570,7 +575,7 @@
                 <w:noProof/>
                 <w:webHidden/>
               </w:rPr>
-              <w:instrText xml:space="preserve"> PAGEREF _Toc457383338 \h </w:instrText>
+              <w:instrText xml:space="preserve"> PAGEREF _Toc458504775 \h </w:instrText>
             </w:r>
             <w:r>
               <w:rPr>
@@ -613,13 +618,13 @@
               <w:lang w:eastAsia="en-GB"/>
             </w:rPr>
           </w:pPr>
-          <w:hyperlink w:anchor="_Toc457383339" w:history="1">
+          <w:hyperlink w:anchor="_Toc458504776" w:history="1">
             <w:r>
               <w:rPr>
                 <w:rStyle w:val="Hyperlink"/>
                 <w:noProof/>
               </w:rPr>
-              <w:t>Report Stats</w:t>
+              <w:t>Warehouses that do not have “Issue From” Completed?</w:t>
             </w:r>
             <w:r>
               <w:rPr>
@@ -640,7 +645,7 @@
                 <w:noProof/>
                 <w:webHidden/>
               </w:rPr>
-              <w:instrText xml:space="preserve"> PAGEREF _Toc457383339 \h </w:instrText>
+              <w:instrText xml:space="preserve"> PAGEREF _Toc458504776 \h </w:instrText>
             </w:r>
             <w:r>
               <w:rPr>
@@ -683,13 +688,13 @@
               <w:lang w:eastAsia="en-GB"/>
             </w:rPr>
           </w:pPr>
-          <w:hyperlink w:anchor="_Toc457383340" w:history="1">
+          <w:hyperlink w:anchor="_Toc458504777" w:history="1">
             <w:r>
               <w:rPr>
                 <w:rStyle w:val="Hyperlink"/>
                 <w:noProof/>
               </w:rPr>
-              <w:t>Top 10 Reports – All Time</w:t>
+              <w:t>Report Stats</w:t>
             </w:r>
             <w:r>
               <w:rPr>
@@ -710,7 +715,7 @@
                 <w:noProof/>
                 <w:webHidden/>
               </w:rPr>
-              <w:instrText xml:space="preserve"> PAGEREF _Toc457383340 \h </w:instrText>
+              <w:instrText xml:space="preserve"> PAGEREF _Toc458504777 \h </w:instrText>
             </w:r>
             <w:r>
               <w:rPr>
@@ -753,13 +758,13 @@
               <w:lang w:eastAsia="en-GB"/>
             </w:rPr>
           </w:pPr>
-          <w:hyperlink w:anchor="_Toc457383341" w:history="1">
+          <w:hyperlink w:anchor="_Toc458504778" w:history="1">
             <w:r>
               <w:rPr>
                 <w:rStyle w:val="Hyperlink"/>
                 <w:noProof/>
               </w:rPr>
-              <w:t>Top 10 Stored Procedures – All Time</w:t>
+              <w:t>Statistic Counts of Logged Transactions</w:t>
             </w:r>
             <w:r>
               <w:rPr>
@@ -780,7 +785,7 @@
                 <w:noProof/>
                 <w:webHidden/>
               </w:rPr>
-              <w:instrText xml:space="preserve"> PAGEREF _Toc457383341 \h </w:instrText>
+              <w:instrText xml:space="preserve"> PAGEREF _Toc458504778 \h </w:instrText>
             </w:r>
             <w:r>
               <w:rPr>
@@ -823,12 +828,152 @@
               <w:lang w:eastAsia="en-GB"/>
             </w:rPr>
           </w:pPr>
-          <w:hyperlink w:anchor="_Toc457383342" w:history="1">
+          <w:hyperlink w:anchor="_Toc458504779" w:history="1">
             <w:r>
               <w:rPr>
                 <w:rStyle w:val="Hyperlink"/>
                 <w:noProof/>
               </w:rPr>
+              <w:t>Top 10 Reports – All Time</w:t>
+            </w:r>
+            <w:r>
+              <w:rPr>
+                <w:noProof/>
+                <w:webHidden/>
+              </w:rPr>
+              <w:tab/>
+            </w:r>
+            <w:r>
+              <w:rPr>
+                <w:noProof/>
+                <w:webHidden/>
+              </w:rPr>
+              <w:fldChar w:fldCharType="begin"/>
+            </w:r>
+            <w:r>
+              <w:rPr>
+                <w:noProof/>
+                <w:webHidden/>
+              </w:rPr>
+              <w:instrText xml:space="preserve"> PAGEREF _Toc458504779 \h </w:instrText>
+            </w:r>
+            <w:r>
+              <w:rPr>
+                <w:noProof/>
+                <w:webHidden/>
+              </w:rPr>
+            </w:r>
+            <w:r>
+              <w:rPr>
+                <w:noProof/>
+                <w:webHidden/>
+              </w:rPr>
+              <w:fldChar w:fldCharType="separate"/>
+            </w:r>
+            <w:r>
+              <w:rPr>
+                <w:noProof/>
+                <w:webHidden/>
+              </w:rPr>
+              <w:t>5</w:t>
+            </w:r>
+            <w:r>
+              <w:rPr>
+                <w:noProof/>
+                <w:webHidden/>
+              </w:rPr>
+              <w:fldChar w:fldCharType="end"/>
+            </w:r>
+          </w:hyperlink>
+        </w:p>
+        <w:p>
+          <w:pPr>
+            <w:pStyle w:val="TOC3"/>
+            <w:tabs>
+              <w:tab w:val="right" w:leader="dot" w:pos="9016"/>
+            </w:tabs>
+            <w:rPr>
+              <w:rFonts w:eastAsiaTheme="minorEastAsia"/>
+              <w:noProof/>
+              <w:lang w:eastAsia="en-GB"/>
+            </w:rPr>
+          </w:pPr>
+          <w:hyperlink w:anchor="_Toc458504780" w:history="1">
+            <w:r>
+              <w:rPr>
+                <w:rStyle w:val="Hyperlink"/>
+                <w:noProof/>
+              </w:rPr>
+              <w:t>Top 10 Stored Procedures – All Time</w:t>
+            </w:r>
+            <w:r>
+              <w:rPr>
+                <w:noProof/>
+                <w:webHidden/>
+              </w:rPr>
+              <w:tab/>
+            </w:r>
+            <w:r>
+              <w:rPr>
+                <w:noProof/>
+                <w:webHidden/>
+              </w:rPr>
+              <w:fldChar w:fldCharType="begin"/>
+            </w:r>
+            <w:r>
+              <w:rPr>
+                <w:noProof/>
+                <w:webHidden/>
+              </w:rPr>
+              <w:instrText xml:space="preserve"> PAGEREF _Toc458504780 \h </w:instrText>
+            </w:r>
+            <w:r>
+              <w:rPr>
+                <w:noProof/>
+                <w:webHidden/>
+              </w:rPr>
+            </w:r>
+            <w:r>
+              <w:rPr>
+                <w:noProof/>
+                <w:webHidden/>
+              </w:rPr>
+              <w:fldChar w:fldCharType="separate"/>
+            </w:r>
+            <w:r>
+              <w:rPr>
+                <w:noProof/>
+                <w:webHidden/>
+              </w:rPr>
+              <w:t>5</w:t>
+            </w:r>
+            <w:r>
+              <w:rPr>
+                <w:noProof/>
+                <w:webHidden/>
+              </w:rPr>
+              <w:fldChar w:fldCharType="end"/>
+            </w:r>
+          </w:hyperlink>
+        </w:p>
+        <w:p>
+          <w:pPr>
+            <w:pStyle w:val="TOC3"/>
+            <w:tabs>
+              <w:tab w:val="right" w:leader="dot" w:pos="9016"/>
+            </w:tabs>
+            <w:rPr>
+              <w:rFonts w:eastAsiaTheme="minorEastAsia"/>
+              <w:noProof/>
+              <w:lang w:eastAsia="en-GB"/>
+            </w:rPr>
+          </w:pPr>
+          <w:hyperlink w:anchor="_Toc458504781" w:history="1">
+            <w:r>
+              <w:rPr>
+                <w:rStyle w:val="Hyperlink"/>
+                <w:noProof/>
+              </w:rPr>
               <w:t>Development Reports Run in Last Month</w:t>
             </w:r>
             <w:r>
@@ -850,7 +995,77 @@
                 <w:noProof/>
                 <w:webHidden/>
               </w:rPr>
-              <w:instrText xml:space="preserve"> PAGEREF _Toc457383342 \h </w:instrText>
+              <w:instrText xml:space="preserve"> PAGEREF _Toc458504781 \h </w:instrText>
+            </w:r>
+            <w:r>
+              <w:rPr>
+                <w:noProof/>
+                <w:webHidden/>
+              </w:rPr>
+            </w:r>
+            <w:r>
+              <w:rPr>
+                <w:noProof/>
+                <w:webHidden/>
+              </w:rPr>
+              <w:fldChar w:fldCharType="separate"/>
+            </w:r>
+            <w:r>
+              <w:rPr>
+                <w:noProof/>
+                <w:webHidden/>
+              </w:rPr>
+              <w:t>5</w:t>
+            </w:r>
+            <w:r>
+              <w:rPr>
+                <w:noProof/>
+                <w:webHidden/>
+              </w:rPr>
+              <w:fldChar w:fldCharType="end"/>
+            </w:r>
+          </w:hyperlink>
+        </w:p>
+        <w:p>
+          <w:pPr>
+            <w:pStyle w:val="TOC3"/>
+            <w:tabs>
+              <w:tab w:val="right" w:leader="dot" w:pos="9016"/>
+            </w:tabs>
+            <w:rPr>
+              <w:rFonts w:eastAsiaTheme="minorEastAsia"/>
+              <w:noProof/>
+              <w:lang w:eastAsia="en-GB"/>
+            </w:rPr>
+          </w:pPr>
+          <w:hyperlink w:anchor="_Toc458504782" w:history="1">
+            <w:r>
+              <w:rPr>
+                <w:rStyle w:val="Hyperlink"/>
+                <w:noProof/>
+              </w:rPr>
+              <w:t>Differences in Database Structures</w:t>
+            </w:r>
+            <w:r>
+              <w:rPr>
+                <w:noProof/>
+                <w:webHidden/>
+              </w:rPr>
+              <w:tab/>
+            </w:r>
+            <w:r>
+              <w:rPr>
+                <w:noProof/>
+                <w:webHidden/>
+              </w:rPr>
+              <w:fldChar w:fldCharType="begin"/>
+            </w:r>
+            <w:r>
+              <w:rPr>
+                <w:noProof/>
+                <w:webHidden/>
+              </w:rPr>
+              <w:instrText xml:space="preserve"> PAGEREF _Toc458504782 \h </w:instrText>
             </w:r>
             <w:r>
               <w:rPr>
@@ -893,7 +1108,7 @@
               <w:lang w:eastAsia="en-GB"/>
             </w:rPr>
           </w:pPr>
-          <w:hyperlink w:anchor="_Toc457383343" w:history="1">
+          <w:hyperlink w:anchor="_Toc458504783" w:history="1">
             <w:r>
               <w:rPr>
                 <w:rStyle w:val="Hyperlink"/>
@@ -920,7 +1135,7 @@
                 <w:noProof/>
                 <w:webHidden/>
               </w:rPr>
-              <w:instrText xml:space="preserve"> PAGEREF _Toc457383343 \h </w:instrText>
+              <w:instrText xml:space="preserve"> PAGEREF _Toc458504783 \h </w:instrText>
             </w:r>
             <w:r>
               <w:rPr>
@@ -940,7 +1155,7 @@
                 <w:noProof/>
                 <w:webHidden/>
               </w:rPr>
-              <w:t>5</w:t>
+              <w:t>6</w:t>
             </w:r>
             <w:r>
               <w:rPr>
@@ -963,7 +1178,7 @@
               <w:lang w:eastAsia="en-GB"/>
             </w:rPr>
           </w:pPr>
-          <w:hyperlink w:anchor="_Toc457383344" w:history="1">
+          <w:hyperlink w:anchor="_Toc458504784" w:history="1">
             <w:r>
               <w:rPr>
                 <w:rStyle w:val="Hyperlink"/>
@@ -990,7 +1205,7 @@
                 <w:noProof/>
                 <w:webHidden/>
               </w:rPr>
-              <w:instrText xml:space="preserve"> PAGEREF _Toc457383344 \h </w:instrText>
+              <w:instrText xml:space="preserve"> PAGEREF _Toc458504784 \h </w:instrText>
             </w:r>
             <w:r>
               <w:rPr>
@@ -1010,7 +1225,7 @@
                 <w:noProof/>
                 <w:webHidden/>
               </w:rPr>
-              <w:t>5</w:t>
+              <w:t>6</w:t>
             </w:r>
             <w:r>
               <w:rPr>
@@ -1033,7 +1248,7 @@
               <w:lang w:eastAsia="en-GB"/>
             </w:rPr>
           </w:pPr>
-          <w:hyperlink w:anchor="_Toc457383345" w:history="1">
+          <w:hyperlink w:anchor="_Toc458504785" w:history="1">
             <w:r>
               <w:rPr>
                 <w:rStyle w:val="Hyperlink"/>
@@ -1060,7 +1275,7 @@
                 <w:noProof/>
                 <w:webHidden/>
               </w:rPr>
-              <w:instrText xml:space="preserve"> PAGEREF _Toc457383345 \h </w:instrText>
+              <w:instrText xml:space="preserve"> PAGEREF _Toc458504785 \h </w:instrText>
             </w:r>
             <w:r>
               <w:rPr>
@@ -1080,7 +1295,7 @@
                 <w:noProof/>
                 <w:webHidden/>
               </w:rPr>
-              <w:t>5</w:t>
+              <w:t>6</w:t>
             </w:r>
             <w:r>
               <w:rPr>
@@ -1103,7 +1318,7 @@
               <w:lang w:eastAsia="en-GB"/>
             </w:rPr>
           </w:pPr>
-          <w:hyperlink w:anchor="_Toc457383346" w:history="1">
+          <w:hyperlink w:anchor="_Toc458504786" w:history="1">
             <w:r>
               <w:rPr>
                 <w:rStyle w:val="Hyperlink"/>
@@ -1130,7 +1345,7 @@
                 <w:noProof/>
                 <w:webHidden/>
               </w:rPr>
-              <w:instrText xml:space="preserve"> PAGEREF _Toc457383346 \h </w:instrText>
+              <w:instrText xml:space="preserve"> PAGEREF _Toc458504786 \h </w:instrText>
             </w:r>
             <w:r>
               <w:rPr>
@@ -1150,7 +1365,7 @@
                 <w:noProof/>
                 <w:webHidden/>
               </w:rPr>
-              <w:t>6</w:t>
+              <w:t>7</w:t>
             </w:r>
             <w:r>
               <w:rPr>
@@ -1182,23 +1397,23 @@
       <w:pPr>
         <w:pStyle w:val="Heading1"/>
       </w:pPr>
-      <w:bookmarkStart w:id="0" w:name="_Toc457383331"/>
+      <w:bookmarkStart w:id="1" w:name="_Toc458504768"/>
       <w:r>
         <w:lastRenderedPageBreak/>
         <w:t>Review of Reports Guide and Notes</w:t>
       </w:r>
-      <w:bookmarkEnd w:id="0"/>
+      <w:bookmarkEnd w:id="1"/>
     </w:p>
     <w:p/>
     <w:p>
       <w:pPr>
         <w:pStyle w:val="Heading2"/>
       </w:pPr>
-      <w:bookmarkStart w:id="1" w:name="_Toc457383332"/>
+      <w:bookmarkStart w:id="2" w:name="_Toc458504769"/>
       <w:r>
         <w:t>Background</w:t>
       </w:r>
-      <w:bookmarkEnd w:id="1"/>
+      <w:bookmarkEnd w:id="2"/>
     </w:p>
     <w:p>
       <w:r>
@@ -1210,11 +1425,11 @@
       <w:pPr>
         <w:pStyle w:val="Heading2"/>
       </w:pPr>
-      <w:bookmarkStart w:id="2" w:name="_Toc457383333"/>
+      <w:bookmarkStart w:id="3" w:name="_Toc458504770"/>
       <w:r>
         <w:t>Screenshot of Report</w:t>
       </w:r>
-      <w:bookmarkEnd w:id="2"/>
+      <w:bookmarkEnd w:id="3"/>
     </w:p>
     <w:p>
       <w:r>
@@ -1223,10 +1438,10 @@
           <w:lang w:eastAsia="en-GB"/>
         </w:rPr>
         <w:drawing>
-          <wp:inline distT="0" distB="0" distL="0" distR="0" wp14:anchorId="0A163E65" wp14:editId="126457E6">
-            <wp:extent cx="5731510" cy="5441403"/>
-            <wp:effectExtent l="19050" t="19050" r="21590" b="26035"/>
-            <wp:docPr id="1" name="Picture 1" descr="C:\Users\cjohnson\AppData\Local\Temp\SNAGHTML954a3b3.PNG"/>
+          <wp:inline distT="0" distB="0" distL="0" distR="0" wp14:anchorId="20363E35" wp14:editId="5BFD42B5">
+            <wp:extent cx="5731510" cy="6240978"/>
+            <wp:effectExtent l="19050" t="19050" r="21590" b="26670"/>
+            <wp:docPr id="2" name="Picture 2" descr="C:\Users\cjohnson\AppData\Local\Temp\SNAGHTML23ee1912.PNG"/>
             <wp:cNvGraphicFramePr>
               <a:graphicFrameLocks xmlns:a="http://schemas.openxmlformats.org/drawingml/2006/main" noChangeAspect="1"/>
             </wp:cNvGraphicFramePr>
@@ -1234,7 +1449,7 @@
               <a:graphicData uri="http://schemas.openxmlformats.org/drawingml/2006/picture">
                 <pic:pic xmlns:pic="http://schemas.openxmlformats.org/drawingml/2006/picture">
                   <pic:nvPicPr>
-                    <pic:cNvPr id="0" name="Picture 1" descr="C:\Users\cjohnson\AppData\Local\Temp\SNAGHTML954a3b3.PNG"/>
+                    <pic:cNvPr id="0" name="Picture 1" descr="C:\Users\cjohnson\AppData\Local\Temp\SNAGHTML23ee1912.PNG"/>
                     <pic:cNvPicPr>
                       <a:picLocks noChangeAspect="1" noChangeArrowheads="1"/>
                     </pic:cNvPicPr>
@@ -1255,7 +1470,7 @@
                   <pic:spPr bwMode="auto">
                     <a:xfrm>
                       <a:off x="0" y="0"/>
-                      <a:ext cx="5731510" cy="5441403"/>
+                      <a:ext cx="5731510" cy="6240978"/>
                     </a:xfrm>
                     <a:prstGeom prst="rect">
                       <a:avLst/>
@@ -1279,22 +1494,22 @@
       <w:pPr>
         <w:pStyle w:val="Heading2"/>
       </w:pPr>
-      <w:bookmarkStart w:id="3" w:name="_Toc457383334"/>
+      <w:bookmarkStart w:id="4" w:name="_Toc458504771"/>
       <w:r>
         <w:lastRenderedPageBreak/>
         <w:t>Components</w:t>
       </w:r>
-      <w:bookmarkEnd w:id="3"/>
+      <w:bookmarkEnd w:id="4"/>
     </w:p>
     <w:p>
       <w:pPr>
         <w:pStyle w:val="Heading3"/>
       </w:pPr>
-      <w:bookmarkStart w:id="4" w:name="_Toc457383335"/>
+      <w:bookmarkStart w:id="5" w:name="_Toc458504772"/>
       <w:r>
         <w:t>Companies without names</w:t>
       </w:r>
-      <w:bookmarkEnd w:id="4"/>
+      <w:bookmarkEnd w:id="5"/>
     </w:p>
     <w:p>
       <w:pPr>
@@ -1408,11 +1623,11 @@
       <w:pPr>
         <w:pStyle w:val="Heading3"/>
       </w:pPr>
-      <w:bookmarkStart w:id="5" w:name="_Toc457383336"/>
+      <w:bookmarkStart w:id="6" w:name="_Toc458504773"/>
       <w:r>
         <w:t>Tables not updated in the last 35 minutes</w:t>
       </w:r>
-      <w:bookmarkEnd w:id="5"/>
+      <w:bookmarkEnd w:id="6"/>
     </w:p>
     <w:p>
       <w:pPr>
@@ -1496,11 +1711,11 @@
       <w:pPr>
         <w:pStyle w:val="Heading3"/>
       </w:pPr>
-      <w:bookmarkStart w:id="6" w:name="_Toc457383337"/>
+      <w:bookmarkStart w:id="7" w:name="_Toc458504774"/>
       <w:r>
         <w:t>Currency Status</w:t>
       </w:r>
-      <w:bookmarkEnd w:id="6"/>
+      <w:bookmarkEnd w:id="7"/>
     </w:p>
     <w:p>
       <w:pPr>
@@ -1603,12 +1818,12 @@
       <w:pPr>
         <w:pStyle w:val="Heading3"/>
       </w:pPr>
-      <w:bookmarkStart w:id="7" w:name="_Toc457383338"/>
+      <w:bookmarkStart w:id="8" w:name="_Toc458504775"/>
       <w:r>
         <w:lastRenderedPageBreak/>
         <w:t>Lookup records that are duplicated</w:t>
       </w:r>
-      <w:bookmarkEnd w:id="7"/>
+      <w:bookmarkEnd w:id="8"/>
     </w:p>
     <w:p>
       <w:pPr>
@@ -1692,11 +1907,107 @@
       <w:pPr>
         <w:pStyle w:val="Heading3"/>
       </w:pPr>
-      <w:bookmarkStart w:id="8" w:name="_Toc457383339"/>
+      <w:bookmarkStart w:id="9" w:name="_Toc458504776"/>
+      <w:r>
+        <w:t xml:space="preserve">Warehouses that do not have “Issue </w:t>
+      </w:r>
+      <w:proofErr w:type="gramStart"/>
+      <w:r>
+        <w:t>From</w:t>
+      </w:r>
+      <w:proofErr w:type="gramEnd"/>
+      <w:r>
+        <w:t>” Completed?</w:t>
+      </w:r>
+      <w:bookmarkEnd w:id="9"/>
+    </w:p>
+    <w:p>
+      <w:pPr>
+        <w:pStyle w:val="ListParagraph"/>
+        <w:keepNext/>
+        <w:keepLines/>
+        <w:numPr>
+          <w:ilvl w:val="0"/>
+          <w:numId w:val="1"/>
+        </w:numPr>
+      </w:pPr>
+      <w:r>
+        <w:t>What does this mean?</w:t>
+      </w:r>
+    </w:p>
+    <w:p>
+      <w:pPr>
+        <w:keepNext/>
+        <w:keepLines/>
+      </w:pPr>
+      <w:r>
+        <w:t xml:space="preserve">In each company, Warehouses can either be marked as being able to issue stock from or not </w:t>
+      </w:r>
+    </w:p>
+    <w:p>
+      <w:pPr>
+        <w:pStyle w:val="ListParagraph"/>
+        <w:keepNext/>
+        <w:keepLines/>
+        <w:numPr>
+          <w:ilvl w:val="0"/>
+          <w:numId w:val="1"/>
+        </w:numPr>
+      </w:pPr>
+      <w:r>
+        <w:t>Why is this important?</w:t>
+      </w:r>
+    </w:p>
+    <w:p>
+      <w:pPr>
+        <w:keepNext/>
+        <w:keepLines/>
+      </w:pPr>
+      <w:r>
+        <w:t>T</w:t>
+      </w:r>
+      <w:r>
+        <w:t xml:space="preserve">his </w:t>
+      </w:r>
+      <w:r>
+        <w:t xml:space="preserve">field </w:t>
+      </w:r>
+      <w:r>
+        <w:t xml:space="preserve">is referred to in reports so that stock can be correctly </w:t>
+      </w:r>
+      <w:r>
+        <w:t>identified as available.</w:t>
+      </w:r>
+    </w:p>
+    <w:p>
+      <w:pPr>
+        <w:pStyle w:val="ListParagraph"/>
+        <w:keepNext/>
+        <w:keepLines/>
+        <w:numPr>
+          <w:ilvl w:val="0"/>
+          <w:numId w:val="1"/>
+        </w:numPr>
+      </w:pPr>
+      <w:r>
+        <w:t>How this can be resolved?</w:t>
+      </w:r>
+    </w:p>
+    <w:p>
+      <w:r>
+        <w:t>The reported warehouses need to be updated to show a Yes or No</w:t>
+      </w:r>
+    </w:p>
+    <w:p/>
+    <w:p>
+      <w:pPr>
+        <w:pStyle w:val="Heading3"/>
+      </w:pPr>
+      <w:bookmarkStart w:id="10" w:name="_Toc458504777"/>
       <w:r>
         <w:t>Report Stats</w:t>
       </w:r>
-      <w:bookmarkEnd w:id="8"/>
+      <w:bookmarkEnd w:id="10"/>
     </w:p>
     <w:p>
       <w:pPr>
@@ -1727,15 +2038,131 @@
       <w:pPr>
         <w:pStyle w:val="Heading3"/>
       </w:pPr>
-      <w:bookmarkStart w:id="9" w:name="_Toc457383340"/>
-      <w:r>
+      <w:bookmarkStart w:id="11" w:name="_Toc458504778"/>
+      <w:r>
+        <w:t>Statistic Counts of Logged Transactions</w:t>
+      </w:r>
+      <w:bookmarkEnd w:id="11"/>
+    </w:p>
+    <w:p>
+      <w:pPr>
+        <w:rPr>
+          <w:i/>
+        </w:rPr>
+      </w:pPr>
+      <w:r>
+        <w:t xml:space="preserve">This </w:t>
+      </w:r>
+      <w:r>
+        <w:t>provides details of how many Syspro Transactions are being recorded over the previous 12-month period, this is to identify if there is an increase over time which will indicate that if refreshes are taking longer to complete whether or not the number of transactions is a factor</w:t>
+      </w:r>
+    </w:p>
+    <w:p/>
+    <w:p>
+      <w:pPr>
+        <w:pStyle w:val="Heading3"/>
+      </w:pPr>
+      <w:bookmarkStart w:id="12" w:name="_Toc458504779"/>
+      <w:r>
+        <w:lastRenderedPageBreak/>
         <w:t>Top 10 Reports – All Time</w:t>
       </w:r>
-      <w:bookmarkEnd w:id="9"/>
-    </w:p>
-    <w:p>
+      <w:bookmarkEnd w:id="12"/>
+    </w:p>
+    <w:p>
+      <w:pPr>
+        <w:keepNext/>
+        <w:keepLines/>
+      </w:pPr>
       <w:r>
         <w:t>This provides a top 10 list of all the reports, sorted by the number of times they have been run. There is a weighting applied to the figures dependent on how long ago a report run happened.</w:t>
+      </w:r>
+    </w:p>
+    <w:p>
+      <w:pPr>
+        <w:pStyle w:val="ListParagraph"/>
+        <w:keepNext/>
+        <w:keepLines/>
+        <w:numPr>
+          <w:ilvl w:val="0"/>
+          <w:numId w:val="1"/>
+        </w:numPr>
+      </w:pPr>
+      <w:r>
+        <w:t>Run in last 24 hours – weighting * 4</w:t>
+      </w:r>
+    </w:p>
+    <w:p>
+      <w:pPr>
+        <w:pStyle w:val="ListParagraph"/>
+        <w:keepNext/>
+        <w:keepLines/>
+        <w:numPr>
+          <w:ilvl w:val="0"/>
+          <w:numId w:val="1"/>
+        </w:numPr>
+      </w:pPr>
+      <w:r>
+        <w:t>Run in last 7 days – weighting * 3</w:t>
+      </w:r>
+    </w:p>
+    <w:p>
+      <w:pPr>
+        <w:pStyle w:val="ListParagraph"/>
+        <w:keepNext/>
+        <w:keepLines/>
+        <w:numPr>
+          <w:ilvl w:val="0"/>
+          <w:numId w:val="1"/>
+        </w:numPr>
+      </w:pPr>
+      <w:r>
+        <w:t>Run in last month – weighting * 2</w:t>
+      </w:r>
+    </w:p>
+    <w:p>
+      <w:pPr>
+        <w:pStyle w:val="ListParagraph"/>
+        <w:keepNext/>
+        <w:keepLines/>
+        <w:numPr>
+          <w:ilvl w:val="0"/>
+          <w:numId w:val="1"/>
+        </w:numPr>
+      </w:pPr>
+      <w:r>
+        <w:t>Run later than last month – weighting * 1</w:t>
+      </w:r>
+    </w:p>
+    <w:p>
+      <w:pPr>
+        <w:keepNext/>
+        <w:keepLines/>
+        <w:rPr>
+          <w:i/>
+        </w:rPr>
+      </w:pPr>
+      <w:r>
+        <w:rPr>
+          <w:i/>
+        </w:rPr>
+        <w:t>* This section does not take into account reports in Development</w:t>
+      </w:r>
+    </w:p>
+    <w:p/>
+    <w:p>
+      <w:pPr>
+        <w:pStyle w:val="Heading3"/>
+      </w:pPr>
+      <w:bookmarkStart w:id="13" w:name="_Toc458504780"/>
+      <w:r>
+        <w:t>Top 10 Stored Procedures – All Time</w:t>
+      </w:r>
+      <w:bookmarkEnd w:id="13"/>
+    </w:p>
+    <w:p>
+      <w:r>
+        <w:t>This provides a top 10 list of all the stored procedures that have been run on the server, sorted by the number of times they have been run. This is because the same procedure can be run for different reports. There is a weighting applied to the figures dependent on how long ago a run happened.</w:t>
       </w:r>
     </w:p>
     <w:p>
@@ -1783,29 +2210,7 @@
         </w:numPr>
       </w:pPr>
       <w:r>
-        <w:t xml:space="preserve">Run </w:t>
-      </w:r>
-      <w:r>
-        <w:t xml:space="preserve">later than </w:t>
-      </w:r>
-      <w:r>
-        <w:t>last month – weighting *</w:t>
-      </w:r>
-      <w:r>
-        <w:t xml:space="preserve"> 1</w:t>
-      </w:r>
-    </w:p>
-    <w:p>
-      <w:pPr>
-        <w:rPr>
-          <w:i/>
-        </w:rPr>
-      </w:pPr>
-      <w:r>
-        <w:rPr>
-          <w:i/>
-        </w:rPr>
-        <w:t>* This section does not take into account reports in Development</w:t>
+        <w:t>Run later than last month – weighting * 1</w:t>
       </w:r>
     </w:p>
     <w:p/>
@@ -1813,122 +2218,129 @@
       <w:pPr>
         <w:pStyle w:val="Heading3"/>
       </w:pPr>
-      <w:bookmarkStart w:id="10" w:name="_Toc457383341"/>
-      <w:r>
-        <w:t xml:space="preserve">Top 10 </w:t>
-      </w:r>
-      <w:r>
-        <w:t xml:space="preserve">Stored Procedures </w:t>
-      </w:r>
-      <w:r>
-        <w:t>– All Time</w:t>
-      </w:r>
-      <w:bookmarkEnd w:id="10"/>
-    </w:p>
-    <w:p>
-      <w:r>
-        <w:t xml:space="preserve">This provides a top 10 list of all the </w:t>
-      </w:r>
-      <w:r>
-        <w:t>stored procedures that have been run on the server</w:t>
-      </w:r>
-      <w:r>
-        <w:t xml:space="preserve">, sorted by the number of times they have been run. </w:t>
-      </w:r>
-      <w:r>
-        <w:t xml:space="preserve">This is because the same procedure can be run for different reports. </w:t>
-      </w:r>
-      <w:r>
-        <w:t>There is a weighting applied to the figures dependent on how long ago a run happened.</w:t>
-      </w:r>
+      <w:bookmarkStart w:id="14" w:name="_Toc458504781"/>
+      <w:r>
+        <w:t>Development Reports Run in Last Month</w:t>
+      </w:r>
+      <w:bookmarkEnd w:id="14"/>
+    </w:p>
+    <w:p>
+      <w:r>
+        <w:t>This provides a list of all the report testing that has happened in the last month. This can be used to validate that the level of testing required has been met.</w:t>
+      </w:r>
+    </w:p>
+    <w:p/>
+    <w:p>
+      <w:pPr>
+        <w:pStyle w:val="Heading3"/>
+      </w:pPr>
+      <w:bookmarkStart w:id="15" w:name="_Toc458504782"/>
+      <w:r>
+        <w:t>Differences in Database Structures</w:t>
+      </w:r>
+      <w:bookmarkEnd w:id="15"/>
     </w:p>
     <w:p>
       <w:pPr>
         <w:pStyle w:val="ListParagraph"/>
+        <w:keepNext/>
+        <w:keepLines/>
         <w:numPr>
           <w:ilvl w:val="0"/>
           <w:numId w:val="1"/>
         </w:numPr>
       </w:pPr>
       <w:r>
-        <w:t>Run in last 24 hours – weighting * 4</w:t>
+        <w:t>What does this mean?</w:t>
+      </w:r>
+    </w:p>
+    <w:p>
+      <w:r>
+        <w:t>This provides a list of all the differences in Syspro</w:t>
+      </w:r>
+      <w:r>
+        <w:t xml:space="preserve"> </w:t>
+      </w:r>
+      <w:r>
+        <w:t>Databases across the server, parameter</w:t>
+      </w:r>
+      <w:r>
+        <w:t>s</w:t>
+      </w:r>
+      <w:r>
+        <w:t xml:space="preserve"> at the time of running the report determines whether this section is shown</w:t>
       </w:r>
     </w:p>
     <w:p>
       <w:pPr>
         <w:pStyle w:val="ListParagraph"/>
+        <w:keepNext/>
+        <w:keepLines/>
         <w:numPr>
           <w:ilvl w:val="0"/>
           <w:numId w:val="1"/>
         </w:numPr>
       </w:pPr>
       <w:r>
-        <w:t>Run in last 7 days – weighting * 3</w:t>
+        <w:t>Why is this important?</w:t>
+      </w:r>
+    </w:p>
+    <w:p>
+      <w:pPr>
+        <w:keepNext/>
+        <w:keepLines/>
+      </w:pPr>
+      <w:r>
+        <w:t>For backups, comparisons and validations – all the databases should be identical without exception. Any differences in the databases are functional changes that deviate from the norm and may have an impact on how the system runs.</w:t>
       </w:r>
     </w:p>
     <w:p>
       <w:pPr>
         <w:pStyle w:val="ListParagraph"/>
+        <w:keepNext/>
+        <w:keepLines/>
         <w:numPr>
           <w:ilvl w:val="0"/>
           <w:numId w:val="1"/>
         </w:numPr>
       </w:pPr>
       <w:r>
-        <w:t>Run in last month – weighting * 2</w:t>
-      </w:r>
-    </w:p>
-    <w:p>
-      <w:pPr>
-        <w:pStyle w:val="ListParagraph"/>
-        <w:numPr>
-          <w:ilvl w:val="0"/>
-          <w:numId w:val="1"/>
-        </w:numPr>
-      </w:pPr>
-      <w:r>
-        <w:t>Run later than last month – weighting * 1</w:t>
-      </w:r>
-    </w:p>
+        <w:t>How this can be resolved?</w:t>
+      </w:r>
+    </w:p>
+    <w:p>
+      <w:r>
+        <w:t>Items raised in this list should either be removed where possible, relocated to the database BlackBox if required urgently and rewritten to Prometic standards. Any objects in this list that cannot be removed or relocated need to be fully documented and proof of validation retained and repeated at each system validation.</w:t>
+      </w:r>
+    </w:p>
+    <w:p>
+      <w:r>
+        <w:br w:type="page"/>
+      </w:r>
+    </w:p>
+    <w:p>
+      <w:pPr>
+        <w:pStyle w:val="Heading2"/>
+      </w:pPr>
+      <w:bookmarkStart w:id="16" w:name="_Report_System_Troubleshooting"/>
+      <w:bookmarkStart w:id="17" w:name="_Toc458504783"/>
+      <w:bookmarkEnd w:id="16"/>
+      <w:r>
+        <w:lastRenderedPageBreak/>
+        <w:t>Report System Troubleshooting</w:t>
+      </w:r>
+      <w:bookmarkEnd w:id="17"/>
+    </w:p>
+    <w:p/>
     <w:p>
       <w:pPr>
         <w:pStyle w:val="Heading3"/>
       </w:pPr>
-      <w:bookmarkStart w:id="11" w:name="_Toc457383342"/>
-      <w:r>
-        <w:lastRenderedPageBreak/>
-        <w:t>Development Reports Run in Last Month</w:t>
-      </w:r>
-      <w:bookmarkEnd w:id="11"/>
-    </w:p>
-    <w:p>
-      <w:r>
-        <w:t>This provides a list of all the report testing that has happened in the last month. This can be used to validate that the level of testing required has been met.</w:t>
-      </w:r>
-    </w:p>
-    <w:p/>
-    <w:p>
-      <w:pPr>
-        <w:pStyle w:val="Heading2"/>
-      </w:pPr>
-      <w:bookmarkStart w:id="12" w:name="_Report_System_Troubleshooting"/>
-      <w:bookmarkStart w:id="13" w:name="_Toc457383343"/>
-      <w:bookmarkEnd w:id="12"/>
-      <w:r>
-        <w:t>Report System Troubleshooting</w:t>
-      </w:r>
-      <w:bookmarkEnd w:id="13"/>
-    </w:p>
-    <w:p/>
-    <w:p>
-      <w:pPr>
-        <w:pStyle w:val="Heading3"/>
-      </w:pPr>
-      <w:bookmarkStart w:id="14" w:name="_Toc457383344"/>
+      <w:bookmarkStart w:id="18" w:name="_Toc458504784"/>
       <w:r>
         <w:t>Step 1: Try executing the “Report System Refresh” crystal report in Syspro</w:t>
       </w:r>
-      <w:bookmarkEnd w:id="14"/>
+      <w:bookmarkEnd w:id="18"/>
     </w:p>
     <w:p>
       <w:pPr>
@@ -1941,7 +2353,7 @@
           <w:lang w:eastAsia="en-GB"/>
         </w:rPr>
         <w:drawing>
-          <wp:inline distT="0" distB="0" distL="0" distR="0" wp14:anchorId="2E8CD6AA" wp14:editId="6C1415DE">
+          <wp:inline distT="0" distB="0" distL="0" distR="0" wp14:anchorId="1DF4F039" wp14:editId="58B085B6">
             <wp:extent cx="2448045" cy="1964190"/>
             <wp:effectExtent l="19050" t="19050" r="9525" b="17145"/>
             <wp:docPr id="3" name="Picture 3" descr="C:\Users\cjohnson\AppData\Local\Temp\SNAGHTML96862b1.PNG"/>
@@ -2012,7 +2424,7 @@
           <w:lang w:eastAsia="en-GB"/>
         </w:rPr>
         <w:drawing>
-          <wp:inline distT="0" distB="0" distL="0" distR="0" wp14:anchorId="5997C4E2" wp14:editId="2E68E6D9">
+          <wp:inline distT="0" distB="0" distL="0" distR="0" wp14:anchorId="07066A24" wp14:editId="1C22A472">
             <wp:extent cx="2667401" cy="937667"/>
             <wp:effectExtent l="19050" t="19050" r="19050" b="15240"/>
             <wp:docPr id="4" name="Picture 4"/>
@@ -2067,11 +2479,11 @@
       <w:pPr>
         <w:pStyle w:val="Heading3"/>
       </w:pPr>
-      <w:bookmarkStart w:id="15" w:name="_Toc457383345"/>
+      <w:bookmarkStart w:id="19" w:name="_Toc458504785"/>
       <w:r>
         <w:t>Step 2: Run the load controller using SSMS</w:t>
       </w:r>
-      <w:bookmarkEnd w:id="15"/>
+      <w:bookmarkEnd w:id="19"/>
       <w:r>
         <w:t xml:space="preserve"> </w:t>
       </w:r>
@@ -2087,7 +2499,7 @@
           <w:lang w:eastAsia="en-GB"/>
         </w:rPr>
         <w:drawing>
-          <wp:inline distT="0" distB="0" distL="0" distR="0" wp14:anchorId="096CD705" wp14:editId="2F819988">
+          <wp:inline distT="0" distB="0" distL="0" distR="0" wp14:anchorId="780B7A2F" wp14:editId="6B5B55EE">
             <wp:extent cx="5085714" cy="1180952"/>
             <wp:effectExtent l="19050" t="19050" r="20320" b="19685"/>
             <wp:docPr id="5" name="Picture 5"/>
@@ -2142,12 +2554,12 @@
       <w:pPr>
         <w:pStyle w:val="Heading3"/>
       </w:pPr>
-      <w:bookmarkStart w:id="16" w:name="_Toc457383346"/>
+      <w:bookmarkStart w:id="20" w:name="_Toc458504786"/>
       <w:r>
         <w:lastRenderedPageBreak/>
         <w:t>Step 3: Identify and run the update procedure for the individual tables.</w:t>
       </w:r>
-      <w:bookmarkEnd w:id="16"/>
+      <w:bookmarkEnd w:id="20"/>
     </w:p>
     <w:p>
       <w:pPr>
@@ -2296,10 +2708,7 @@
         <w:t>This will enable you to identify issues in the procedures, correct them and deploy them to live. Once this is corrected, re-run the “Review of Reports” Report to validate the correction.</w:t>
       </w:r>
     </w:p>
-    <w:p>
-      <w:bookmarkStart w:id="17" w:name="_GoBack"/>
-      <w:bookmarkEnd w:id="17"/>
-    </w:p>
+    <w:p/>
     <w:sectPr>
       <w:pgSz w:w="11906" w:h="16838"/>
       <w:pgMar w:top="1440" w:right="1440" w:bottom="1440" w:left="1440" w:header="708" w:footer="708" w:gutter="0"/>
@@ -2553,6 +2962,7 @@
     <w:lsdException w:name="HTML Sample" w:semiHidden="1" w:unhideWhenUsed="1"/>
     <w:lsdException w:name="HTML Typewriter" w:semiHidden="1" w:unhideWhenUsed="1"/>
     <w:lsdException w:name="HTML Variable" w:semiHidden="1" w:unhideWhenUsed="1"/>
+    <w:lsdException w:name="Normal Table" w:semiHidden="1" w:unhideWhenUsed="1"/>
     <w:lsdException w:name="annotation subject" w:semiHidden="1" w:unhideWhenUsed="1"/>
     <w:lsdException w:name="No List" w:semiHidden="1" w:unhideWhenUsed="1"/>
     <w:lsdException w:name="Outline List 1" w:semiHidden="1" w:unhideWhenUsed="1"/>
@@ -2598,9 +3008,11 @@
     <w:lsdException w:name="Table Subtle 1" w:semiHidden="1" w:unhideWhenUsed="1"/>
     <w:lsdException w:name="Table Subtle 2" w:semiHidden="1" w:unhideWhenUsed="1"/>
     <w:lsdException w:name="Table Web 1" w:semiHidden="1" w:unhideWhenUsed="1"/>
+    <w:lsdException w:name="Table Web 2" w:semiHidden="1" w:unhideWhenUsed="1"/>
     <w:lsdException w:name="Table Web 3" w:semiHidden="1" w:unhideWhenUsed="1"/>
     <w:lsdException w:name="Balloon Text" w:semiHidden="1" w:unhideWhenUsed="1"/>
     <w:lsdException w:name="Table Grid" w:uiPriority="39"/>
+    <w:lsdException w:name="Table Theme" w:semiHidden="1" w:unhideWhenUsed="1"/>
     <w:lsdException w:name="Placeholder Text" w:semiHidden="1"/>
     <w:lsdException w:name="No Spacing" w:uiPriority="1" w:qFormat="1"/>
     <w:lsdException w:name="Light Shading" w:uiPriority="60"/>
@@ -3364,7 +3776,7 @@
 </file>
 
 <file path=customXml/itemProps1.xml><?xml version="1.0" encoding="utf-8"?>
-<ds:datastoreItem xmlns:ds="http://schemas.openxmlformats.org/officeDocument/2006/customXml" ds:itemID="{A12B6EB2-9085-4F67-A380-92818F4669A3}">
+<ds:datastoreItem xmlns:ds="http://schemas.openxmlformats.org/officeDocument/2006/customXml" ds:itemID="{BCA614EB-179D-4651-AB82-48E83FCFD663}">
   <ds:schemaRefs>
     <ds:schemaRef ds:uri="http://schemas.openxmlformats.org/officeDocument/2006/bibliography"/>
   </ds:schemaRefs>

</xml_diff>